<commit_message>
Ppl still at differential equation (changes to a constant at next commit)
</commit_message>
<xml_diff>
--- a/Projektstyring/Daglogbog.docx
+++ b/Projektstyring/Daglogbog.docx
@@ -4791,10 +4791,85 @@
     </w:p>
     <w:p>
       <w:pPr>
-        <w:rPr>
-          <w:lang w:val="da-DK"/>
-        </w:rPr>
-      </w:pPr>
+        <w:pStyle w:val="Heading1"/>
+        <w:rPr>
+          <w:lang w:val="da-DK"/>
+        </w:rPr>
+      </w:pPr>
+      <w:r>
+        <w:rPr>
+          <w:lang w:val="da-DK"/>
+        </w:rPr>
+        <w:t xml:space="preserve">11/12 </w:t>
+      </w:r>
+    </w:p>
+    <w:p>
+      <w:pPr>
+        <w:pStyle w:val="Subtitle"/>
+        <w:rPr>
+          <w:lang w:val="da-DK"/>
+        </w:rPr>
+      </w:pPr>
+      <w:r>
+        <w:rPr>
+          <w:lang w:val="da-DK"/>
+        </w:rPr>
+        <w:t>Debugging af Activation Function</w:t>
+      </w:r>
+    </w:p>
+    <w:p>
+      <w:pPr>
+        <w:pStyle w:val="ListParagraph"/>
+        <w:numPr>
+          <w:ilvl w:val="0"/>
+          <w:numId w:val="3"/>
+        </w:numPr>
+        <w:rPr>
+          <w:lang w:val="da-DK"/>
+        </w:rPr>
+      </w:pPr>
+      <w:r>
+        <w:rPr>
+          <w:lang w:val="da-DK"/>
+        </w:rPr>
+        <w:t>Activation Function fungerer i et test scenarie</w:t>
+      </w:r>
+    </w:p>
+    <w:p>
+      <w:pPr>
+        <w:pStyle w:val="ListParagraph"/>
+        <w:numPr>
+          <w:ilvl w:val="0"/>
+          <w:numId w:val="3"/>
+        </w:numPr>
+        <w:rPr>
+          <w:lang w:val="da-DK"/>
+        </w:rPr>
+      </w:pPr>
+      <w:r>
+        <w:rPr>
+          <w:lang w:val="da-DK"/>
+        </w:rPr>
+        <w:t>Den fungerer dog ikke i modellen</w:t>
+      </w:r>
+    </w:p>
+    <w:p>
+      <w:pPr>
+        <w:pStyle w:val="ListParagraph"/>
+        <w:numPr>
+          <w:ilvl w:val="0"/>
+          <w:numId w:val="3"/>
+        </w:numPr>
+        <w:rPr>
+          <w:lang w:val="da-DK"/>
+        </w:rPr>
+      </w:pPr>
+      <w:r>
+        <w:rPr>
+          <w:lang w:val="da-DK"/>
+        </w:rPr>
+        <w:t>Hypotese: Housekeeping er problemet</w:t>
+      </w:r>
     </w:p>
     <w:sectPr>
       <w:pgSz w:w="11906" w:h="16838"/>

</xml_diff>